<commit_message>
* Bug fixed: Fixed Push notifications restrictions for follow, pending follow, chat
</commit_message>
<xml_diff>
--- a/TODOs-v0.2.0.docx
+++ b/TODOs-v0.2.0.docx
@@ -298,13 +298,29 @@
               </w:numPr>
               <w:rPr>
                 <w:b/>
+                <w:color w:val="00B050"/>
               </w:rPr>
             </w:pPr>
             <w:r>
               <w:rPr>
                 <w:b/>
-              </w:rPr>
-              <w:t>PN Modification(Sounds, icon, restrictions)</w:t>
+                <w:color w:val="00B050"/>
+              </w:rPr>
+              <w:t xml:space="preserve">PN Modification(Sounds, </w:t>
+            </w:r>
+            <w:r>
+              <w:rPr>
+                <w:b/>
+                <w:color w:val="FF0000"/>
+              </w:rPr>
+              <w:t>icon</w:t>
+            </w:r>
+            <w:r>
+              <w:rPr>
+                <w:b/>
+                <w:color w:val="00B050"/>
+              </w:rPr>
+              <w:t>, restrictions)</w:t>
             </w:r>
           </w:p>
           <w:p>
@@ -316,11 +332,13 @@
               </w:numPr>
               <w:rPr>
                 <w:b/>
+                <w:color w:val="FFC000"/>
               </w:rPr>
             </w:pPr>
             <w:r>
               <w:rPr>
                 <w:b/>
+                <w:color w:val="FFC000"/>
               </w:rPr>
               <w:t>In App Notifications fix</w:t>
             </w:r>
@@ -358,18 +376,12 @@
               <w:rPr>
                 <w:b/>
               </w:rPr>
-              <w:t>Fix language settings or remove second languag</w:t>
-            </w:r>
-            <w:bookmarkStart w:id="0" w:name="_GoBack"/>
-            <w:bookmarkEnd w:id="0"/>
-            <w:r>
-              <w:rPr>
-                <w:b/>
-              </w:rPr>
-              <w:t>e.</w:t>
+              <w:t>Fix language settings or remove second language.</w:t>
             </w:r>
           </w:p>
         </w:tc>
+        <w:bookmarkStart w:id="0" w:name="_GoBack"/>
+        <w:bookmarkEnd w:id="0"/>
       </w:tr>
     </w:tbl>
     <w:p/>
@@ -395,7 +407,7 @@
       <w:lvlText w:val="%1."/>
       <w:lvlJc w:val="left"/>
       <w:pPr>
-        <w:ind w:left="360" w:hanging="360"/>
+        <w:ind w:left="402" w:hanging="360"/>
       </w:pPr>
     </w:lvl>
     <w:lvl w:ilvl="1" w:tplc="04090019" w:tentative="1">
@@ -1412,7 +1424,7 @@
 </file>
 
 <file path=customXml/itemProps1.xml><?xml version="1.0" encoding="utf-8"?>
-<ds:datastoreItem xmlns:ds="http://schemas.openxmlformats.org/officeDocument/2006/customXml" ds:itemID="{EA308899-28D4-4578-AEA9-71020FCB492B}">
+<ds:datastoreItem xmlns:ds="http://schemas.openxmlformats.org/officeDocument/2006/customXml" ds:itemID="{70D96B93-57BA-429F-B210-AC5991EE9278}">
   <ds:schemaRefs>
     <ds:schemaRef ds:uri="http://schemas.openxmlformats.org/officeDocument/2006/bibliography"/>
   </ds:schemaRefs>

</xml_diff>

<commit_message>
- Search users / Pending followers activities redesign
</commit_message>
<xml_diff>
--- a/TODOs-v0.2.0.docx
+++ b/TODOs-v0.2.0.docx
@@ -73,6 +73,19 @@
               </w:rPr>
               <w:t>Near By</w:t>
             </w:r>
+            <w:r>
+              <w:rPr>
+                <w:b/>
+                <w:lang w:val="bg-BG"/>
+              </w:rPr>
+              <w:t xml:space="preserve"> </w:t>
+            </w:r>
+            <w:r>
+              <w:rPr>
+                <w:b/>
+              </w:rPr>
+              <w:t>category</w:t>
+            </w:r>
           </w:p>
           <w:p>
             <w:pPr>
@@ -212,6 +225,28 @@
               <w:t>.</w:t>
             </w:r>
           </w:p>
+          <w:p>
+            <w:pPr>
+              <w:pStyle w:val="ListParagraph"/>
+              <w:numPr>
+                <w:ilvl w:val="0"/>
+                <w:numId w:val="2"/>
+              </w:numPr>
+              <w:tabs>
+                <w:tab w:val="center" w:pos="1488"/>
+              </w:tabs>
+              <w:rPr>
+                <w:b/>
+                <w:lang w:val="bg-BG"/>
+              </w:rPr>
+            </w:pPr>
+            <w:r>
+              <w:rPr>
+                <w:b/>
+              </w:rPr>
+              <w:t>Crash when uploading profile picture</w:t>
+            </w:r>
+          </w:p>
         </w:tc>
         <w:tc>
           <w:tcPr>
@@ -352,14 +387,18 @@
               </w:numPr>
               <w:rPr>
                 <w:b/>
-              </w:rPr>
-            </w:pPr>
-            <w:r>
-              <w:rPr>
-                <w:b/>
+                <w:color w:val="00B050"/>
+              </w:rPr>
+            </w:pPr>
+            <w:r>
+              <w:rPr>
+                <w:b/>
+                <w:color w:val="00B050"/>
               </w:rPr>
               <w:t>Find wanderers and Pending wanderers activities</w:t>
             </w:r>
+            <w:bookmarkStart w:id="0" w:name="_GoBack"/>
+            <w:bookmarkEnd w:id="0"/>
           </w:p>
           <w:p>
             <w:pPr>
@@ -380,8 +419,6 @@
             </w:r>
           </w:p>
         </w:tc>
-        <w:bookmarkStart w:id="0" w:name="_GoBack"/>
-        <w:bookmarkEnd w:id="0"/>
       </w:tr>
     </w:tbl>
     <w:p/>
@@ -1424,7 +1461,7 @@
 </file>
 
 <file path=customXml/itemProps1.xml><?xml version="1.0" encoding="utf-8"?>
-<ds:datastoreItem xmlns:ds="http://schemas.openxmlformats.org/officeDocument/2006/customXml" ds:itemID="{70D96B93-57BA-429F-B210-AC5991EE9278}">
+<ds:datastoreItem xmlns:ds="http://schemas.openxmlformats.org/officeDocument/2006/customXml" ds:itemID="{7E8DB61B-713F-4C03-BED3-530B7744670E}">
   <ds:schemaRefs>
     <ds:schemaRef ds:uri="http://schemas.openxmlformats.org/officeDocument/2006/bibliography"/>
   </ds:schemaRefs>

</xml_diff>

<commit_message>
- Updating TODO list
</commit_message>
<xml_diff>
--- a/TODOs-v0.2.0.docx
+++ b/TODOs-v0.2.0.docx
@@ -346,7 +346,7 @@
             <w:r>
               <w:rPr>
                 <w:b/>
-                <w:color w:val="FF0000"/>
+                <w:color w:val="00B050"/>
               </w:rPr>
               <w:t>icon</w:t>
             </w:r>
@@ -395,10 +395,17 @@
                 <w:b/>
                 <w:color w:val="00B050"/>
               </w:rPr>
-              <w:t>Find wanderers and Pending wanderers activities</w:t>
+              <w:t xml:space="preserve">Find wanderers and </w:t>
             </w:r>
             <w:bookmarkStart w:id="0" w:name="_GoBack"/>
             <w:bookmarkEnd w:id="0"/>
+            <w:r>
+              <w:rPr>
+                <w:b/>
+                <w:color w:val="00B050"/>
+              </w:rPr>
+              <w:t>Pending wanderers activities</w:t>
+            </w:r>
           </w:p>
           <w:p>
             <w:pPr>
@@ -1461,7 +1468,7 @@
 </file>
 
 <file path=customXml/itemProps1.xml><?xml version="1.0" encoding="utf-8"?>
-<ds:datastoreItem xmlns:ds="http://schemas.openxmlformats.org/officeDocument/2006/customXml" ds:itemID="{7E8DB61B-713F-4C03-BED3-530B7744670E}">
+<ds:datastoreItem xmlns:ds="http://schemas.openxmlformats.org/officeDocument/2006/customXml" ds:itemID="{8DA5D25B-E63A-415F-BCA9-3398BA2B95F8}">
   <ds:schemaRefs>
     <ds:schemaRef ds:uri="http://schemas.openxmlformats.org/officeDocument/2006/bibliography"/>
   </ds:schemaRefs>

</xml_diff>

<commit_message>
* Bug fixed: Chat activity's style is different from the app's default one
</commit_message>
<xml_diff>
--- a/TODOs-v0.2.0.docx
+++ b/TODOs-v0.2.0.docx
@@ -106,21 +106,7 @@
               <w:rPr>
                 <w:b/>
               </w:rPr>
-              <w:t xml:space="preserve">Planner (high </w:t>
-            </w:r>
-            <w:proofErr w:type="spellStart"/>
-            <w:r>
-              <w:rPr>
-                <w:b/>
-              </w:rPr>
-              <w:t>prio</w:t>
-            </w:r>
-            <w:proofErr w:type="spellEnd"/>
-            <w:r>
-              <w:rPr>
-                <w:b/>
-              </w:rPr>
-              <w:t>)</w:t>
+              <w:t>Planner (high prio)</w:t>
             </w:r>
           </w:p>
           <w:p>
@@ -208,21 +194,7 @@
               <w:rPr>
                 <w:b/>
               </w:rPr>
-              <w:t xml:space="preserve">Profile – Remove follow button from your profile view… replace with “Upload nudes” </w:t>
-            </w:r>
-            <w:proofErr w:type="spellStart"/>
-            <w:r>
-              <w:rPr>
-                <w:b/>
-              </w:rPr>
-              <w:t>btn</w:t>
-            </w:r>
-            <w:proofErr w:type="spellEnd"/>
-            <w:r>
-              <w:rPr>
-                <w:b/>
-              </w:rPr>
-              <w:t>.</w:t>
+              <w:t>Profile – Remove follow button from your profile view… replace with “Upload nudes” btn.</w:t>
             </w:r>
           </w:p>
           <w:p>
@@ -395,17 +367,30 @@
                 <w:b/>
                 <w:color w:val="00B050"/>
               </w:rPr>
-              <w:t xml:space="preserve">Find wanderers and </w:t>
+              <w:t>Find wanderers and Pending wanderers activities</w:t>
+            </w:r>
+          </w:p>
+          <w:p>
+            <w:pPr>
+              <w:pStyle w:val="ListParagraph"/>
+              <w:numPr>
+                <w:ilvl w:val="0"/>
+                <w:numId w:val="3"/>
+              </w:numPr>
+              <w:rPr>
+                <w:b/>
+                <w:color w:val="00B050"/>
+              </w:rPr>
+            </w:pPr>
+            <w:r>
+              <w:rPr>
+                <w:b/>
+                <w:color w:val="00B050"/>
+              </w:rPr>
+              <w:t>Chat activity color changes</w:t>
             </w:r>
             <w:bookmarkStart w:id="0" w:name="_GoBack"/>
             <w:bookmarkEnd w:id="0"/>
-            <w:r>
-              <w:rPr>
-                <w:b/>
-                <w:color w:val="00B050"/>
-              </w:rPr>
-              <w:t>Pending wanderers activities</w:t>
-            </w:r>
           </w:p>
           <w:p>
             <w:pPr>
@@ -1468,7 +1453,7 @@
 </file>
 
 <file path=customXml/itemProps1.xml><?xml version="1.0" encoding="utf-8"?>
-<ds:datastoreItem xmlns:ds="http://schemas.openxmlformats.org/officeDocument/2006/customXml" ds:itemID="{8DA5D25B-E63A-415F-BCA9-3398BA2B95F8}">
+<ds:datastoreItem xmlns:ds="http://schemas.openxmlformats.org/officeDocument/2006/customXml" ds:itemID="{5EA5AA43-AFC5-4948-9B15-AB9CAAE39EE3}">
   <ds:schemaRefs>
     <ds:schemaRef ds:uri="http://schemas.openxmlformats.org/officeDocument/2006/bibliography"/>
   </ds:schemaRefs>

</xml_diff>